<commit_message>
milestone 3 documentation updated
</commit_message>
<xml_diff>
--- a/milestones/Milestone-3.docx
+++ b/milestones/Milestone-3.docx
@@ -196,18 +196,84 @@
       <w:pPr>
         <w:pStyle w:val="TextBody"/>
         <w:spacing w:lineRule="auto" w:line="240" w:before="0" w:after="26"/>
-        <w:rPr>
-          <w:i/>
-          <w:i/>
-          <w:iCs/>
-        </w:rPr>
-      </w:pPr>
-      <w:r>
-        <w:rPr>
-          <w:i/>
-          <w:iCs/>
-        </w:rPr>
-        <w:t>- Calculate distance and angle between found lines, check if lines are parallel and distance makes sense.</w:t>
+        <w:rPr/>
+      </w:pPr>
+      <w:r>
+        <w:rPr>
+          <w:i/>
+          <w:iCs/>
+        </w:rPr>
+        <w:t xml:space="preserve">- Calculate </w:t>
+      </w:r>
+      <w:r>
+        <w:rPr>
+          <w:i/>
+          <w:iCs/>
+        </w:rPr>
+        <w:t>the</w:t>
+      </w:r>
+      <w:r>
+        <w:rPr>
+          <w:i/>
+          <w:iCs/>
+        </w:rPr>
+        <w:t xml:space="preserve"> distance and </w:t>
+      </w:r>
+      <w:r>
+        <w:rPr>
+          <w:i/>
+          <w:iCs/>
+        </w:rPr>
+        <w:t xml:space="preserve">the </w:t>
+      </w:r>
+      <w:r>
+        <w:rPr>
+          <w:i/>
+          <w:iCs/>
+        </w:rPr>
+        <w:t xml:space="preserve">angle between </w:t>
+      </w:r>
+      <w:r>
+        <w:rPr>
+          <w:i/>
+          <w:iCs/>
+        </w:rPr>
+        <w:t>the</w:t>
+      </w:r>
+      <w:r>
+        <w:rPr>
+          <w:i/>
+          <w:iCs/>
+        </w:rPr>
+        <w:t xml:space="preserve"> found lines, check if </w:t>
+      </w:r>
+      <w:r>
+        <w:rPr>
+          <w:i/>
+          <w:iCs/>
+        </w:rPr>
+        <w:t xml:space="preserve">the </w:t>
+      </w:r>
+      <w:r>
+        <w:rPr>
+          <w:i/>
+          <w:iCs/>
+        </w:rPr>
+        <w:t xml:space="preserve">lines are parallel and </w:t>
+      </w:r>
+      <w:r>
+        <w:rPr>
+          <w:i/>
+          <w:iCs/>
+        </w:rPr>
+        <w:t>the</w:t>
+      </w:r>
+      <w:r>
+        <w:rPr>
+          <w:i/>
+          <w:iCs/>
+        </w:rPr>
+        <w:t xml:space="preserve"> distance makes sense.</w:t>
       </w:r>
     </w:p>
     <w:p>
@@ -301,7 +367,17 @@
       </w:pPr>
       <w:r>
         <w:rPr/>
-        <w:t>It is implemented in the localizer.cpp, and functions  based on calculating the closest object in the ideal map, and associating it’s label to it. Objects in the ideal map are labeled clockwise, beginning with the map origin, which is assuemed to be the left-most pole on the top.</w:t>
+        <w:t xml:space="preserve">It is implemented in the localizer.cpp, and functions based on </w:t>
+      </w:r>
+      <w:r>
+        <w:rPr>
+          <w:u w:val="none"/>
+        </w:rPr>
+        <w:t>calculating</w:t>
+      </w:r>
+      <w:r>
+        <w:rPr/>
+        <w:t xml:space="preserve"> the closest object in the ideal map, and associating it’s label to it. Objects in the ideal map are labeled clockwise, beginning with the map origin, which is assumed to be the left-most pole on the top.</w:t>
       </w:r>
     </w:p>
     <w:p>
@@ -385,7 +461,21 @@
           <w:i/>
           <w:iCs/>
         </w:rPr>
-        <w:t>- Calculate number of point representing poles, blue goals and yellow goals.</w:t>
+        <w:t>- Calculate number of point</w:t>
+      </w:r>
+      <w:r>
+        <w:rPr>
+          <w:i/>
+          <w:iCs/>
+        </w:rPr>
+        <w:t>s</w:t>
+      </w:r>
+      <w:r>
+        <w:rPr>
+          <w:i/>
+          <w:iCs/>
+        </w:rPr>
+        <w:t xml:space="preserve"> representing poles, blue goals and yellow goals.</w:t>
       </w:r>
     </w:p>
     <w:p>

</xml_diff>